<commit_message>
Removed the unwanted line
</commit_message>
<xml_diff>
--- a/Bookmarks/Maintain-source-list-format-after-replace/.NET/Maintain-source-list-format-after-replace/Data/SourceDocument.docx
+++ b/Bookmarks/Maintain-source-list-format-after-replace/.NET/Maintain-source-list-format-after-replace/Data/SourceDocument.docx
@@ -14,8 +14,26 @@
       <w:r>
         <w:t>Giant pandas can stand erect on their hind legs but rarely walk.</w:t>
       </w:r>
+      <w:bookmarkEnd w:id="1"/>
     </w:p>
-    <w:bookmarkEnd w:id="1"/>
+    <w:p>
+      <w:r>
+        <w:t xml:space="preserve">The </w:t>
+      </w:r>
+      <w:proofErr w:type="spellStart"/>
+      <w:r>
+        <w:t>Qinling</w:t>
+      </w:r>
+      <w:proofErr w:type="spellEnd"/>
+      <w:r>
+        <w:t xml:space="preserve"> panda, another giant panda species with a dark brown and light brown coat, lives only in the mountains of Shaanxi. </w:t>
+      </w:r>
+    </w:p>
+    <w:p>
+      <w:r>
+        <w:t>Giant pandas have very sensitive hearing and smell, but they have poor eyesight.</w:t>
+      </w:r>
+    </w:p>
     <w:p/>
     <w:p/>
     <w:sectPr>
@@ -183,6 +201,18 @@
   </w:abstractNum>
   <w:num w:numId="1" w16cid:durableId="1512144388">
     <w:abstractNumId w:val="0"/>
+  </w:num>
+  <w:num w:numId="2" w16cid:durableId="208686826">
+    <w:abstractNumId w:val="0"/>
+    <w:lvlOverride w:ilvl="0"/>
+    <w:lvlOverride w:ilvl="1"/>
+    <w:lvlOverride w:ilvl="2"/>
+    <w:lvlOverride w:ilvl="3"/>
+    <w:lvlOverride w:ilvl="4"/>
+    <w:lvlOverride w:ilvl="5"/>
+    <w:lvlOverride w:ilvl="6"/>
+    <w:lvlOverride w:ilvl="7"/>
+    <w:lvlOverride w:ilvl="8"/>
   </w:num>
 </w:numbering>
 </file>
@@ -706,7 +736,6 @@
   <w:style w:type="character" w:default="1" w:styleId="DefaultParagraphFont">
     <w:name w:val="Default Paragraph Font"/>
     <w:uiPriority w:val="1"/>
-    <w:semiHidden/>
     <w:unhideWhenUsed/>
   </w:style>
   <w:style w:type="table" w:default="1" w:styleId="TableNormal">

</xml_diff>